<commit_message>
added functional and non functional properties
</commit_message>
<xml_diff>
--- a/written/cs446-d5_Jailbreak-Pong.docx
+++ b/written/cs446-d5_Jailbreak-Pong.docx
@@ -5,13 +5,11 @@
     <w:p>
       <w:pPr>
         <w:pStyle w:val="Heading1"/>
-      </w:pPr>
-      <w:r>
-        <w:t>1</w:t>
-      </w:r>
-      <w:r>
-        <w:t xml:space="preserve">.0 </w:t>
-      </w:r>
+        <w:numPr>
+          <w:ilvl w:val="0"/>
+          <w:numId w:val="7"/>
+        </w:numPr>
+      </w:pPr>
       <w:r>
         <w:t>SYSTEM ARCHITECTURE</w:t>
       </w:r>
@@ -19,6 +17,7 @@
     <w:p>
       <w:pPr>
         <w:pStyle w:val="Heading2"/>
+        <w:spacing w:line="240" w:lineRule="auto"/>
       </w:pPr>
       <w:r>
         <w:t>1.1 Functional Properties</w:t>
@@ -26,27 +25,730 @@
     </w:p>
     <w:p>
       <w:pPr>
+        <w:spacing w:after="0"/>
+      </w:pPr>
+    </w:p>
+    <w:p>
+      <w:pPr>
+        <w:spacing w:after="0" w:line="240" w:lineRule="auto"/>
+        <w:rPr>
+          <w:rFonts w:ascii="Times New Roman" w:eastAsia="Times New Roman" w:hAnsi="Times New Roman" w:cs="Times New Roman"/>
+          <w:sz w:val="24"/>
+          <w:szCs w:val="24"/>
+          <w:lang w:val="en-CA" w:eastAsia="en-CA"/>
+        </w:rPr>
+      </w:pPr>
+      <w:r>
+        <w:rPr>
+          <w:rFonts w:eastAsia="Times New Roman"/>
+          <w:b/>
+          <w:bCs/>
+          <w:color w:val="000000"/>
+          <w:sz w:val="22"/>
+          <w:szCs w:val="22"/>
+          <w:lang w:val="en-CA" w:eastAsia="en-CA"/>
+        </w:rPr>
+        <w:t xml:space="preserve">User Accounts: </w:t>
+      </w:r>
+      <w:r>
+        <w:rPr>
+          <w:rFonts w:eastAsia="Times New Roman"/>
+          <w:color w:val="000000"/>
+          <w:sz w:val="22"/>
+          <w:szCs w:val="22"/>
+          <w:lang w:val="en-CA" w:eastAsia="en-CA"/>
+        </w:rPr>
+        <w:t>The Google Play Game Services API, provides the user with the capability to sign in using their google account, and from there the two users can be connected and play the game. The API also provides a mechanism for invitations to initiate gameplay. </w:t>
+      </w:r>
+    </w:p>
+    <w:p>
+      <w:pPr>
+        <w:spacing w:after="0" w:line="240" w:lineRule="auto"/>
+        <w:rPr>
+          <w:rFonts w:ascii="Times New Roman" w:eastAsia="Times New Roman" w:hAnsi="Times New Roman" w:cs="Times New Roman"/>
+          <w:sz w:val="24"/>
+          <w:szCs w:val="24"/>
+          <w:lang w:val="en-CA" w:eastAsia="en-CA"/>
+        </w:rPr>
+      </w:pPr>
+    </w:p>
+    <w:p>
+      <w:pPr>
+        <w:spacing w:after="0" w:line="240" w:lineRule="auto"/>
+        <w:rPr>
+          <w:rFonts w:ascii="Times New Roman" w:eastAsia="Times New Roman" w:hAnsi="Times New Roman" w:cs="Times New Roman"/>
+          <w:sz w:val="24"/>
+          <w:szCs w:val="24"/>
+          <w:lang w:val="en-CA" w:eastAsia="en-CA"/>
+        </w:rPr>
+      </w:pPr>
+      <w:r>
+        <w:rPr>
+          <w:rFonts w:eastAsia="Times New Roman"/>
+          <w:b/>
+          <w:bCs/>
+          <w:color w:val="000000"/>
+          <w:sz w:val="22"/>
+          <w:szCs w:val="22"/>
+          <w:lang w:val="en-CA" w:eastAsia="en-CA"/>
+        </w:rPr>
+        <w:t xml:space="preserve">Paddle: </w:t>
+      </w:r>
+      <w:r>
+        <w:rPr>
+          <w:rFonts w:eastAsia="Times New Roman"/>
+          <w:color w:val="000000"/>
+          <w:sz w:val="22"/>
+          <w:szCs w:val="22"/>
+          <w:lang w:val="en-CA" w:eastAsia="en-CA"/>
+        </w:rPr>
+        <w:t>The board owns references to two paddles on for the player and one for the opponent, and depending on the ball’s position, if it matches with either the user’s or opponent's paddle positions then it tells the corresponding paddle to respond to a potential hit.</w:t>
+      </w:r>
+    </w:p>
+    <w:p>
+      <w:pPr>
+        <w:spacing w:after="0" w:line="240" w:lineRule="auto"/>
+        <w:rPr>
+          <w:rFonts w:ascii="Times New Roman" w:eastAsia="Times New Roman" w:hAnsi="Times New Roman" w:cs="Times New Roman"/>
+          <w:sz w:val="24"/>
+          <w:szCs w:val="24"/>
+          <w:lang w:val="en-CA" w:eastAsia="en-CA"/>
+        </w:rPr>
+      </w:pPr>
+    </w:p>
+    <w:p>
+      <w:pPr>
+        <w:spacing w:after="0" w:line="240" w:lineRule="auto"/>
+        <w:rPr>
+          <w:rFonts w:ascii="Times New Roman" w:eastAsia="Times New Roman" w:hAnsi="Times New Roman" w:cs="Times New Roman"/>
+          <w:sz w:val="24"/>
+          <w:szCs w:val="24"/>
+          <w:lang w:val="en-CA" w:eastAsia="en-CA"/>
+        </w:rPr>
+      </w:pPr>
+      <w:r>
+        <w:rPr>
+          <w:rFonts w:eastAsia="Times New Roman"/>
+          <w:b/>
+          <w:bCs/>
+          <w:color w:val="000000"/>
+          <w:sz w:val="22"/>
+          <w:szCs w:val="22"/>
+          <w:lang w:val="en-CA" w:eastAsia="en-CA"/>
+        </w:rPr>
+        <w:t xml:space="preserve">Prisons: </w:t>
+      </w:r>
+      <w:r>
+        <w:rPr>
+          <w:rFonts w:eastAsia="Times New Roman"/>
+          <w:color w:val="000000"/>
+          <w:sz w:val="22"/>
+          <w:szCs w:val="22"/>
+          <w:lang w:val="en-CA" w:eastAsia="en-CA"/>
+        </w:rPr>
+        <w:t>A Prison base class will be used to represent the different properties of a prison. Real and fake prisons will be two classes that inherit from the Prison base class. The fake and real prisons will be displayed in the same fashion but will handle hit events differently. </w:t>
+      </w:r>
+    </w:p>
+    <w:p>
+      <w:pPr>
+        <w:spacing w:after="0" w:line="240" w:lineRule="auto"/>
+        <w:rPr>
+          <w:rFonts w:ascii="Times New Roman" w:eastAsia="Times New Roman" w:hAnsi="Times New Roman" w:cs="Times New Roman"/>
+          <w:sz w:val="24"/>
+          <w:szCs w:val="24"/>
+          <w:lang w:val="en-CA" w:eastAsia="en-CA"/>
+        </w:rPr>
+      </w:pPr>
+    </w:p>
+    <w:p>
+      <w:pPr>
+        <w:spacing w:after="0" w:line="240" w:lineRule="auto"/>
+        <w:rPr>
+          <w:rFonts w:eastAsia="Times New Roman"/>
+          <w:color w:val="000000"/>
+          <w:sz w:val="22"/>
+          <w:szCs w:val="22"/>
+          <w:lang w:val="en-CA" w:eastAsia="en-CA"/>
+        </w:rPr>
+      </w:pPr>
+      <w:r>
+        <w:rPr>
+          <w:rFonts w:eastAsia="Times New Roman"/>
+          <w:b/>
+          <w:bCs/>
+          <w:color w:val="000000"/>
+          <w:sz w:val="22"/>
+          <w:szCs w:val="22"/>
+          <w:lang w:val="en-CA" w:eastAsia="en-CA"/>
+        </w:rPr>
+        <w:t xml:space="preserve">Ball: </w:t>
+      </w:r>
+      <w:r>
+        <w:rPr>
+          <w:rFonts w:eastAsia="Times New Roman"/>
+          <w:color w:val="000000"/>
+          <w:sz w:val="22"/>
+          <w:szCs w:val="22"/>
+          <w:lang w:val="en-CA" w:eastAsia="en-CA"/>
+        </w:rPr>
+        <w:t>The board owns a reference to the ball, and when the ball’s position matches with the position of either the paddle, bricks or prisons the corresponding object gets notified and hit detection is implemented. </w:t>
+      </w:r>
+    </w:p>
+    <w:p>
+      <w:pPr>
+        <w:spacing w:after="0" w:line="240" w:lineRule="auto"/>
+        <w:rPr>
+          <w:rFonts w:eastAsia="Times New Roman"/>
+          <w:color w:val="000000"/>
+          <w:sz w:val="22"/>
+          <w:szCs w:val="22"/>
+          <w:lang w:val="en-CA" w:eastAsia="en-CA"/>
+        </w:rPr>
+      </w:pPr>
+    </w:p>
+    <w:p>
+      <w:pPr>
+        <w:spacing w:after="0" w:line="240" w:lineRule="auto"/>
+        <w:rPr>
+          <w:rFonts w:ascii="Times New Roman" w:eastAsia="Times New Roman" w:hAnsi="Times New Roman" w:cs="Times New Roman"/>
+          <w:sz w:val="24"/>
+          <w:szCs w:val="24"/>
+          <w:lang w:val="en-CA" w:eastAsia="en-CA"/>
+        </w:rPr>
+      </w:pPr>
+      <w:r>
+        <w:rPr>
+          <w:rFonts w:eastAsia="Times New Roman"/>
+          <w:b/>
+          <w:bCs/>
+          <w:color w:val="000000"/>
+          <w:sz w:val="22"/>
+          <w:szCs w:val="22"/>
+          <w:lang w:val="en-CA" w:eastAsia="en-CA"/>
+        </w:rPr>
+        <w:t>Board:</w:t>
+      </w:r>
+      <w:r>
+        <w:rPr>
+          <w:rFonts w:eastAsia="Times New Roman"/>
+          <w:color w:val="000000"/>
+          <w:sz w:val="22"/>
+          <w:szCs w:val="22"/>
+          <w:lang w:val="en-CA" w:eastAsia="en-CA"/>
+        </w:rPr>
+        <w:t xml:space="preserve"> The board is implemented as a fixed number of rows and columns that divide the screen into squares. Each square is a </w:t>
+      </w:r>
+      <w:proofErr w:type="spellStart"/>
+      <w:r>
+        <w:rPr>
+          <w:rFonts w:eastAsia="Times New Roman"/>
+          <w:color w:val="000000"/>
+          <w:sz w:val="22"/>
+          <w:szCs w:val="22"/>
+          <w:lang w:val="en-CA" w:eastAsia="en-CA"/>
+        </w:rPr>
+        <w:t>GridItem</w:t>
+      </w:r>
+      <w:proofErr w:type="spellEnd"/>
+      <w:r>
+        <w:rPr>
+          <w:rFonts w:eastAsia="Times New Roman"/>
+          <w:color w:val="000000"/>
+          <w:sz w:val="22"/>
+          <w:szCs w:val="22"/>
+          <w:lang w:val="en-CA" w:eastAsia="en-CA"/>
+        </w:rPr>
+        <w:t xml:space="preserve">. Different items such as bricks then inherit from the </w:t>
+      </w:r>
+      <w:proofErr w:type="spellStart"/>
+      <w:r>
+        <w:rPr>
+          <w:rFonts w:eastAsia="Times New Roman"/>
+          <w:color w:val="000000"/>
+          <w:sz w:val="22"/>
+          <w:szCs w:val="22"/>
+          <w:lang w:val="en-CA" w:eastAsia="en-CA"/>
+        </w:rPr>
+        <w:t>GridItem</w:t>
+      </w:r>
+      <w:proofErr w:type="spellEnd"/>
+      <w:r>
+        <w:rPr>
+          <w:rFonts w:eastAsia="Times New Roman"/>
+          <w:color w:val="000000"/>
+          <w:sz w:val="22"/>
+          <w:szCs w:val="22"/>
+          <w:lang w:val="en-CA" w:eastAsia="en-CA"/>
+        </w:rPr>
+        <w:t xml:space="preserve"> class. </w:t>
+      </w:r>
+    </w:p>
+    <w:p>
+      <w:pPr>
+        <w:spacing w:after="0" w:line="240" w:lineRule="auto"/>
+        <w:rPr>
+          <w:rFonts w:ascii="Times New Roman" w:eastAsia="Times New Roman" w:hAnsi="Times New Roman" w:cs="Times New Roman"/>
+          <w:sz w:val="24"/>
+          <w:szCs w:val="24"/>
+          <w:lang w:val="en-CA" w:eastAsia="en-CA"/>
+        </w:rPr>
+      </w:pPr>
+    </w:p>
+    <w:p>
+      <w:pPr>
+        <w:spacing w:after="0" w:line="240" w:lineRule="auto"/>
+        <w:rPr>
+          <w:rFonts w:ascii="Times New Roman" w:eastAsia="Times New Roman" w:hAnsi="Times New Roman" w:cs="Times New Roman"/>
+          <w:sz w:val="24"/>
+          <w:szCs w:val="24"/>
+          <w:lang w:val="en-CA" w:eastAsia="en-CA"/>
+        </w:rPr>
+      </w:pPr>
+      <w:r>
+        <w:rPr>
+          <w:rFonts w:eastAsia="Times New Roman"/>
+          <w:b/>
+          <w:bCs/>
+          <w:color w:val="000000"/>
+          <w:sz w:val="22"/>
+          <w:szCs w:val="22"/>
+          <w:lang w:val="en-CA" w:eastAsia="en-CA"/>
+        </w:rPr>
+        <w:t>Bricks: </w:t>
+      </w:r>
+      <w:r>
+        <w:rPr>
+          <w:rFonts w:eastAsia="Times New Roman"/>
+          <w:color w:val="000000"/>
+          <w:sz w:val="22"/>
+          <w:szCs w:val="22"/>
+          <w:lang w:val="en-CA" w:eastAsia="en-CA"/>
+        </w:rPr>
+        <w:t xml:space="preserve">Bricks inherit from the </w:t>
+      </w:r>
+      <w:proofErr w:type="spellStart"/>
+      <w:r>
+        <w:rPr>
+          <w:rFonts w:eastAsia="Times New Roman"/>
+          <w:color w:val="000000"/>
+          <w:sz w:val="22"/>
+          <w:szCs w:val="22"/>
+          <w:lang w:val="en-CA" w:eastAsia="en-CA"/>
+        </w:rPr>
+        <w:t>GridItem</w:t>
+      </w:r>
+      <w:proofErr w:type="spellEnd"/>
+      <w:r>
+        <w:rPr>
+          <w:rFonts w:eastAsia="Times New Roman"/>
+          <w:color w:val="000000"/>
+          <w:sz w:val="22"/>
+          <w:szCs w:val="22"/>
+          <w:lang w:val="en-CA" w:eastAsia="en-CA"/>
+        </w:rPr>
+        <w:t xml:space="preserve"> base class. </w:t>
+      </w:r>
+      <w:proofErr w:type="gramStart"/>
+      <w:r>
+        <w:rPr>
+          <w:rFonts w:eastAsia="Times New Roman"/>
+          <w:color w:val="000000"/>
+          <w:sz w:val="22"/>
+          <w:szCs w:val="22"/>
+          <w:lang w:val="en-CA" w:eastAsia="en-CA"/>
+        </w:rPr>
+        <w:t>Due to the fact that</w:t>
+      </w:r>
+      <w:proofErr w:type="gramEnd"/>
+      <w:r>
+        <w:rPr>
+          <w:rFonts w:eastAsia="Times New Roman"/>
+          <w:color w:val="000000"/>
+          <w:sz w:val="22"/>
+          <w:szCs w:val="22"/>
+          <w:lang w:val="en-CA" w:eastAsia="en-CA"/>
+        </w:rPr>
+        <w:t xml:space="preserve"> there are two types of blocks which are the pure blocking blocks and the power releasing blocks, there is a need for a brick base class that these two types of bricks inherit from. The two types of bricks are displayed in a similar fashion but implement hit behaviour differently. </w:t>
+      </w:r>
+    </w:p>
+    <w:p>
+      <w:pPr>
+        <w:spacing w:after="0" w:line="240" w:lineRule="auto"/>
+        <w:rPr>
+          <w:rFonts w:ascii="Times New Roman" w:eastAsia="Times New Roman" w:hAnsi="Times New Roman" w:cs="Times New Roman"/>
+          <w:sz w:val="24"/>
+          <w:szCs w:val="24"/>
+          <w:lang w:val="en-CA" w:eastAsia="en-CA"/>
+        </w:rPr>
+      </w:pPr>
+    </w:p>
+    <w:p>
+      <w:pPr>
+        <w:spacing w:after="0" w:line="240" w:lineRule="auto"/>
+        <w:rPr>
+          <w:rFonts w:ascii="Times New Roman" w:eastAsia="Times New Roman" w:hAnsi="Times New Roman" w:cs="Times New Roman"/>
+          <w:sz w:val="24"/>
+          <w:szCs w:val="24"/>
+          <w:lang w:val="en-CA" w:eastAsia="en-CA"/>
+        </w:rPr>
+      </w:pPr>
+      <w:r>
+        <w:rPr>
+          <w:rFonts w:eastAsia="Times New Roman"/>
+          <w:b/>
+          <w:bCs/>
+          <w:color w:val="000000"/>
+          <w:sz w:val="22"/>
+          <w:szCs w:val="22"/>
+          <w:lang w:val="en-CA" w:eastAsia="en-CA"/>
+        </w:rPr>
+        <w:t xml:space="preserve">Powerups: </w:t>
+      </w:r>
+      <w:r>
+        <w:rPr>
+          <w:rFonts w:eastAsia="Times New Roman"/>
+          <w:color w:val="000000"/>
+          <w:sz w:val="22"/>
+          <w:szCs w:val="22"/>
+          <w:lang w:val="en-CA" w:eastAsia="en-CA"/>
+        </w:rPr>
+        <w:t xml:space="preserve">All power-ups inherit from the same powerup base </w:t>
+      </w:r>
+      <w:proofErr w:type="gramStart"/>
+      <w:r>
+        <w:rPr>
+          <w:rFonts w:eastAsia="Times New Roman"/>
+          <w:color w:val="000000"/>
+          <w:sz w:val="22"/>
+          <w:szCs w:val="22"/>
+          <w:lang w:val="en-CA" w:eastAsia="en-CA"/>
+        </w:rPr>
+        <w:t>class, but</w:t>
+      </w:r>
+      <w:proofErr w:type="gramEnd"/>
+      <w:r>
+        <w:rPr>
+          <w:rFonts w:eastAsia="Times New Roman"/>
+          <w:color w:val="000000"/>
+          <w:sz w:val="22"/>
+          <w:szCs w:val="22"/>
+          <w:lang w:val="en-CA" w:eastAsia="en-CA"/>
+        </w:rPr>
+        <w:t xml:space="preserve"> implement different behaviour when they are acquired. </w:t>
+      </w:r>
+    </w:p>
+    <w:p>
+      <w:pPr>
+        <w:spacing w:after="0" w:line="240" w:lineRule="auto"/>
+        <w:rPr>
+          <w:rFonts w:ascii="Times New Roman" w:eastAsia="Times New Roman" w:hAnsi="Times New Roman" w:cs="Times New Roman"/>
+          <w:sz w:val="24"/>
+          <w:szCs w:val="24"/>
+          <w:lang w:val="en-CA" w:eastAsia="en-CA"/>
+        </w:rPr>
+      </w:pPr>
+    </w:p>
+    <w:p>
+      <w:pPr>
+        <w:spacing w:after="0" w:line="240" w:lineRule="auto"/>
+        <w:rPr>
+          <w:rFonts w:ascii="Times New Roman" w:eastAsia="Times New Roman" w:hAnsi="Times New Roman" w:cs="Times New Roman"/>
+          <w:sz w:val="24"/>
+          <w:szCs w:val="24"/>
+          <w:lang w:val="en-CA" w:eastAsia="en-CA"/>
+        </w:rPr>
+      </w:pPr>
+      <w:r>
+        <w:rPr>
+          <w:rFonts w:eastAsia="Times New Roman"/>
+          <w:b/>
+          <w:bCs/>
+          <w:color w:val="000000"/>
+          <w:sz w:val="22"/>
+          <w:szCs w:val="22"/>
+          <w:lang w:val="en-CA" w:eastAsia="en-CA"/>
+        </w:rPr>
+        <w:t xml:space="preserve">Home Screen: </w:t>
+      </w:r>
+      <w:r>
+        <w:rPr>
+          <w:rFonts w:eastAsia="Times New Roman"/>
+          <w:color w:val="000000"/>
+          <w:sz w:val="22"/>
+          <w:szCs w:val="22"/>
+          <w:lang w:val="en-CA" w:eastAsia="en-CA"/>
+        </w:rPr>
+        <w:t>The home screen is a linear layout that provides the users with the single player and multiplayer modes of play.</w:t>
+      </w:r>
+    </w:p>
+    <w:p>
+      <w:pPr>
         <w:pStyle w:val="Heading4"/>
       </w:pPr>
-      <w:r>
-        <w:t>User Accounts</w:t>
+    </w:p>
+    <w:p>
+      <w:pPr>
+        <w:pStyle w:val="Heading2"/>
+      </w:pPr>
+      <w:r>
+        <w:t>1.2 Non-Functional Properties</w:t>
+      </w:r>
+    </w:p>
+    <w:p>
+      <w:pPr>
+        <w:spacing w:after="0"/>
+      </w:pPr>
+    </w:p>
+    <w:p>
+      <w:pPr>
+        <w:pStyle w:val="NormalWeb"/>
+        <w:spacing w:before="0" w:beforeAutospacing="0" w:after="0" w:afterAutospacing="0"/>
+      </w:pPr>
+      <w:r>
+        <w:rPr>
+          <w:rFonts w:ascii="Arial" w:hAnsi="Arial" w:cs="Arial"/>
+          <w:b/>
+          <w:bCs/>
+          <w:color w:val="000000"/>
+          <w:sz w:val="22"/>
+          <w:szCs w:val="22"/>
+        </w:rPr>
+        <w:t xml:space="preserve">Performance: </w:t>
+      </w:r>
+      <w:r>
+        <w:rPr>
+          <w:rFonts w:ascii="Arial" w:hAnsi="Arial" w:cs="Arial"/>
+          <w:color w:val="000000"/>
+          <w:sz w:val="22"/>
+          <w:szCs w:val="22"/>
+        </w:rPr>
+        <w:t xml:space="preserve">In order to make sure the application is </w:t>
+      </w:r>
+      <w:proofErr w:type="gramStart"/>
+      <w:r>
+        <w:rPr>
+          <w:rFonts w:ascii="Arial" w:hAnsi="Arial" w:cs="Arial"/>
+          <w:color w:val="000000"/>
+          <w:sz w:val="22"/>
+          <w:szCs w:val="22"/>
+        </w:rPr>
+        <w:t>responsive,</w:t>
+      </w:r>
+      <w:proofErr w:type="gramEnd"/>
+      <w:r>
+        <w:rPr>
+          <w:rFonts w:ascii="Arial" w:hAnsi="Arial" w:cs="Arial"/>
+          <w:color w:val="000000"/>
+          <w:sz w:val="22"/>
+          <w:szCs w:val="22"/>
+        </w:rPr>
+        <w:t xml:space="preserve"> the Google Play Games Services API was used to take care of the underlying connections between users. The API provides real-time multiplayer services by creating a game room that users can join. The room sets up a peer-to-peer mesh network where users can directly communicate with each other. Other performance enhancing decisions that were made include the avoidance of any object instantiation in the </w:t>
+      </w:r>
+      <w:proofErr w:type="spellStart"/>
+      <w:proofErr w:type="gramStart"/>
+      <w:r>
+        <w:rPr>
+          <w:rFonts w:ascii="Arial" w:hAnsi="Arial" w:cs="Arial"/>
+          <w:color w:val="000000"/>
+          <w:sz w:val="22"/>
+          <w:szCs w:val="22"/>
+        </w:rPr>
+        <w:t>onDraw</w:t>
+      </w:r>
+      <w:proofErr w:type="spellEnd"/>
+      <w:r>
+        <w:rPr>
+          <w:rFonts w:ascii="Arial" w:hAnsi="Arial" w:cs="Arial"/>
+          <w:color w:val="000000"/>
+          <w:sz w:val="22"/>
+          <w:szCs w:val="22"/>
+        </w:rPr>
+        <w:t>(</w:t>
+      </w:r>
+      <w:proofErr w:type="gramEnd"/>
+      <w:r>
+        <w:rPr>
+          <w:rFonts w:ascii="Arial" w:hAnsi="Arial" w:cs="Arial"/>
+          <w:color w:val="000000"/>
+          <w:sz w:val="22"/>
+          <w:szCs w:val="22"/>
+        </w:rPr>
+        <w:t>) method as it is called frequently. </w:t>
       </w:r>
     </w:p>
     <w:p/>
     <w:p>
       <w:pPr>
-        <w:pStyle w:val="Heading2"/>
-      </w:pPr>
-      <w:r>
-        <w:t>1.2 Non-Functional Properties</w:t>
+        <w:pStyle w:val="NormalWeb"/>
+        <w:spacing w:before="0" w:beforeAutospacing="0" w:after="0" w:afterAutospacing="0"/>
+      </w:pPr>
+      <w:r>
+        <w:rPr>
+          <w:rFonts w:ascii="Arial" w:hAnsi="Arial" w:cs="Arial"/>
+          <w:b/>
+          <w:bCs/>
+          <w:color w:val="000000"/>
+          <w:sz w:val="22"/>
+          <w:szCs w:val="22"/>
+        </w:rPr>
+        <w:t xml:space="preserve">Scalability: </w:t>
+      </w:r>
+      <w:r>
+        <w:rPr>
+          <w:rFonts w:ascii="Arial" w:hAnsi="Arial" w:cs="Arial"/>
+          <w:color w:val="000000"/>
+          <w:sz w:val="22"/>
+          <w:szCs w:val="22"/>
+        </w:rPr>
+        <w:t xml:space="preserve">Using the Google Play Games Services API makes sure that the application is scalable. This is because this API already has proven scalability. There are many games on </w:t>
+      </w:r>
+      <w:r>
+        <w:rPr>
+          <w:rFonts w:ascii="Arial" w:hAnsi="Arial" w:cs="Arial"/>
+          <w:color w:val="000000"/>
+          <w:sz w:val="22"/>
+          <w:szCs w:val="22"/>
+        </w:rPr>
+        <w:lastRenderedPageBreak/>
+        <w:t>Google Games with millions of users who can enjoy a seamless and smooth multiplayer experience. </w:t>
+      </w:r>
+    </w:p>
+    <w:p>
+      <w:pPr>
+        <w:pStyle w:val="NormalWeb"/>
+        <w:spacing w:before="0" w:beforeAutospacing="0" w:after="0" w:afterAutospacing="0"/>
+        <w:rPr>
+          <w:rFonts w:ascii="Arial" w:hAnsi="Arial" w:cs="Arial"/>
+          <w:b/>
+          <w:bCs/>
+          <w:color w:val="000000"/>
+          <w:sz w:val="22"/>
+          <w:szCs w:val="22"/>
+        </w:rPr>
+      </w:pPr>
+    </w:p>
+    <w:p>
+      <w:pPr>
+        <w:pStyle w:val="NormalWeb"/>
+        <w:spacing w:before="0" w:beforeAutospacing="0" w:after="0" w:afterAutospacing="0"/>
+      </w:pPr>
+      <w:r>
+        <w:rPr>
+          <w:rFonts w:ascii="Arial" w:hAnsi="Arial" w:cs="Arial"/>
+          <w:b/>
+          <w:bCs/>
+          <w:color w:val="000000"/>
+          <w:sz w:val="22"/>
+          <w:szCs w:val="22"/>
+        </w:rPr>
+        <w:t xml:space="preserve">Efficiency: </w:t>
+      </w:r>
+      <w:r>
+        <w:rPr>
+          <w:rFonts w:ascii="Arial" w:hAnsi="Arial" w:cs="Arial"/>
+          <w:color w:val="000000"/>
+          <w:sz w:val="22"/>
+          <w:szCs w:val="22"/>
+        </w:rPr>
+        <w:t xml:space="preserve">In terms of efficiency, it is true that using the Google Games Services can sometimes cause excessive battery drainage, but solutions do exist to remedy the problem. Firstly, the user </w:t>
+      </w:r>
+      <w:proofErr w:type="gramStart"/>
+      <w:r>
+        <w:rPr>
+          <w:rFonts w:ascii="Arial" w:hAnsi="Arial" w:cs="Arial"/>
+          <w:color w:val="000000"/>
+          <w:sz w:val="22"/>
+          <w:szCs w:val="22"/>
+        </w:rPr>
+        <w:t>is able to</w:t>
+      </w:r>
+      <w:proofErr w:type="gramEnd"/>
+      <w:r>
+        <w:rPr>
+          <w:rFonts w:ascii="Arial" w:hAnsi="Arial" w:cs="Arial"/>
+          <w:color w:val="000000"/>
+          <w:sz w:val="22"/>
+          <w:szCs w:val="22"/>
+        </w:rPr>
+        <w:t xml:space="preserve"> clear the Google Play Services cache that can become bloated with excess unnecessary information. Another option available to users is turning off Auto-sync for various account such as email, calendar and google drive. </w:t>
       </w:r>
     </w:p>
     <w:p>
       <w:pPr>
         <w:pStyle w:val="Heading4"/>
-      </w:pPr>
-      <w:r>
-        <w:t>Performance</w:t>
+        <w:rPr>
+          <w:i w:val="0"/>
+          <w:iCs w:val="0"/>
+        </w:rPr>
+      </w:pPr>
+      <w:r>
+        <w:br/>
+      </w:r>
+      <w:r>
+        <w:rPr>
+          <w:b/>
+          <w:bCs/>
+          <w:i w:val="0"/>
+          <w:iCs w:val="0"/>
+          <w:color w:val="000000"/>
+          <w:sz w:val="22"/>
+          <w:szCs w:val="22"/>
+        </w:rPr>
+        <w:t xml:space="preserve">Heterogeneity: </w:t>
+      </w:r>
+      <w:r>
+        <w:rPr>
+          <w:i w:val="0"/>
+          <w:iCs w:val="0"/>
+          <w:color w:val="000000"/>
+          <w:sz w:val="22"/>
+          <w:szCs w:val="22"/>
+        </w:rPr>
+        <w:t xml:space="preserve">To make sure that the game </w:t>
+      </w:r>
+      <w:proofErr w:type="gramStart"/>
+      <w:r>
+        <w:rPr>
+          <w:i w:val="0"/>
+          <w:iCs w:val="0"/>
+          <w:color w:val="000000"/>
+          <w:sz w:val="22"/>
+          <w:szCs w:val="22"/>
+        </w:rPr>
+        <w:t>is able to</w:t>
+      </w:r>
+      <w:proofErr w:type="gramEnd"/>
+      <w:r>
+        <w:rPr>
+          <w:i w:val="0"/>
+          <w:iCs w:val="0"/>
+          <w:color w:val="000000"/>
+          <w:sz w:val="22"/>
+          <w:szCs w:val="22"/>
+        </w:rPr>
+        <w:t xml:space="preserve"> run consistently on different devices, a</w:t>
+      </w:r>
+      <w:r>
+        <w:rPr>
+          <w:b/>
+          <w:bCs/>
+          <w:i w:val="0"/>
+          <w:iCs w:val="0"/>
+          <w:color w:val="000000"/>
+          <w:sz w:val="22"/>
+          <w:szCs w:val="22"/>
+        </w:rPr>
+        <w:t xml:space="preserve"> </w:t>
+      </w:r>
+      <w:r>
+        <w:rPr>
+          <w:i w:val="0"/>
+          <w:iCs w:val="0"/>
+          <w:color w:val="000000"/>
+          <w:sz w:val="22"/>
+          <w:szCs w:val="22"/>
+        </w:rPr>
+        <w:t>grid system with a fixed number of rows and columns was used. The board is vertically centered so that regardless of which screen it is on, each grid item is square.</w:t>
       </w:r>
     </w:p>
     <w:p/>
@@ -64,6 +766,8 @@
       <w:r>
         <w:br w:type="page"/>
       </w:r>
+      <w:bookmarkStart w:id="0" w:name="_GoBack"/>
+      <w:bookmarkEnd w:id="0"/>
     </w:p>
     <w:p>
       <w:pPr>
@@ -832,20 +1536,8 @@
           <w:szCs w:val="22"/>
           <w:lang w:val="en-CA" w:eastAsia="en-CA"/>
         </w:rPr>
-        <w:t xml:space="preserve">. the </w:t>
-      </w:r>
-      <w:proofErr w:type="gramStart"/>
-      <w:r>
-        <w:rPr>
-          <w:rFonts w:eastAsia="Times New Roman"/>
-          <w:color w:val="000000"/>
-          <w:sz w:val="22"/>
-          <w:szCs w:val="22"/>
-          <w:lang w:val="en-CA" w:eastAsia="en-CA"/>
-        </w:rPr>
-        <w:t>end point</w:t>
-      </w:r>
-      <w:proofErr w:type="gramEnd"/>
+        <w:t>. the end point</w:t>
+      </w:r>
       <w:r>
         <w:rPr>
           <w:rFonts w:eastAsia="Times New Roman"/>
@@ -2525,8 +3217,6 @@
       <w:r>
         <w:br/>
       </w:r>
-      <w:bookmarkStart w:id="0" w:name="_GoBack"/>
-      <w:bookmarkEnd w:id="0"/>
       <w:r>
         <w:t>2.</w:t>
       </w:r>
@@ -3812,6 +4502,119 @@
 <file path=word/numbering.xml><?xml version="1.0" encoding="utf-8"?>
 <w:numbering xmlns:wpc="http://schemas.microsoft.com/office/word/2010/wordprocessingCanvas" xmlns:cx="http://schemas.microsoft.com/office/drawing/2014/chartex" xmlns:cx1="http://schemas.microsoft.com/office/drawing/2015/9/8/chartex" xmlns:cx2="http://schemas.microsoft.com/office/drawing/2015/10/21/chartex" xmlns:cx3="http://schemas.microsoft.com/office/drawing/2016/5/9/chartex" xmlns:cx4="http://schemas.microsoft.com/office/drawing/2016/5/10/chartex" xmlns:cx5="http://schemas.microsoft.com/office/drawing/2016/5/11/chartex" xmlns:cx6="http://schemas.microsoft.com/office/drawing/2016/5/12/chartex" xmlns:cx7="http://schemas.microsoft.com/office/drawing/2016/5/13/chartex" xmlns:cx8="http://schemas.microsoft.com/office/drawing/2016/5/14/chartex" xmlns:mc="http://schemas.openxmlformats.org/markup-compatibility/2006" xmlns:aink="http://schemas.microsoft.com/office/drawing/2016/ink" xmlns:am3d="http://schemas.microsoft.com/office/drawing/2017/model3d" xmlns:o="urn:schemas-microsoft-com:office:office" xmlns:r="http://schemas.openxmlformats.org/officeDocument/2006/relationships" xmlns:m="http://schemas.openxmlformats.org/officeDocument/2006/math" xmlns:v="urn:schemas-microsoft-com:vml" xmlns:wp14="http://schemas.microsoft.com/office/word/2010/wordprocessingDrawing" xmlns:wp="http://schemas.openxmlformats.org/drawingml/2006/wordprocessingDrawing" xmlns:w10="urn:schemas-microsoft-com:office:word" xmlns:w="http://schemas.openxmlformats.org/wordprocessingml/2006/main" xmlns:w14="http://schemas.microsoft.com/office/word/2010/wordml" xmlns:w15="http://schemas.microsoft.com/office/word/2012/wordml" xmlns:w16cid="http://schemas.microsoft.com/office/word/2016/wordml/cid" xmlns:w16se="http://schemas.microsoft.com/office/word/2015/wordml/symex" xmlns:wpg="http://schemas.microsoft.com/office/word/2010/wordprocessingGroup" xmlns:wpi="http://schemas.microsoft.com/office/word/2010/wordprocessingInk" xmlns:wne="http://schemas.microsoft.com/office/word/2006/wordml" xmlns:wps="http://schemas.microsoft.com/office/word/2010/wordprocessingShape" mc:Ignorable="w14 w15 w16se w16cid wp14">
   <w:abstractNum w:abstractNumId="0" w15:restartNumberingAfterBreak="0">
+    <w:nsid w:val="024716BE"/>
+    <w:multiLevelType w:val="multilevel"/>
+    <w:tmpl w:val="506C9016"/>
+    <w:lvl w:ilvl="0">
+      <w:start w:val="1"/>
+      <w:numFmt w:val="decimal"/>
+      <w:lvlText w:val="%1.0"/>
+      <w:lvlJc w:val="left"/>
+      <w:pPr>
+        <w:ind w:left="370" w:hanging="370"/>
+      </w:pPr>
+      <w:rPr>
+        <w:rFonts w:hint="default"/>
+      </w:rPr>
+    </w:lvl>
+    <w:lvl w:ilvl="1">
+      <w:start w:val="1"/>
+      <w:numFmt w:val="decimal"/>
+      <w:lvlText w:val="%1.%2"/>
+      <w:lvlJc w:val="left"/>
+      <w:pPr>
+        <w:ind w:left="1090" w:hanging="370"/>
+      </w:pPr>
+      <w:rPr>
+        <w:rFonts w:hint="default"/>
+      </w:rPr>
+    </w:lvl>
+    <w:lvl w:ilvl="2">
+      <w:start w:val="1"/>
+      <w:numFmt w:val="decimal"/>
+      <w:lvlText w:val="%1.%2.%3"/>
+      <w:lvlJc w:val="left"/>
+      <w:pPr>
+        <w:ind w:left="2160" w:hanging="720"/>
+      </w:pPr>
+      <w:rPr>
+        <w:rFonts w:hint="default"/>
+      </w:rPr>
+    </w:lvl>
+    <w:lvl w:ilvl="3">
+      <w:start w:val="1"/>
+      <w:numFmt w:val="decimal"/>
+      <w:lvlText w:val="%1.%2.%3.%4"/>
+      <w:lvlJc w:val="left"/>
+      <w:pPr>
+        <w:ind w:left="2880" w:hanging="720"/>
+      </w:pPr>
+      <w:rPr>
+        <w:rFonts w:hint="default"/>
+      </w:rPr>
+    </w:lvl>
+    <w:lvl w:ilvl="4">
+      <w:start w:val="1"/>
+      <w:numFmt w:val="decimal"/>
+      <w:lvlText w:val="%1.%2.%3.%4.%5"/>
+      <w:lvlJc w:val="left"/>
+      <w:pPr>
+        <w:ind w:left="3960" w:hanging="1080"/>
+      </w:pPr>
+      <w:rPr>
+        <w:rFonts w:hint="default"/>
+      </w:rPr>
+    </w:lvl>
+    <w:lvl w:ilvl="5">
+      <w:start w:val="1"/>
+      <w:numFmt w:val="decimal"/>
+      <w:lvlText w:val="%1.%2.%3.%4.%5.%6"/>
+      <w:lvlJc w:val="left"/>
+      <w:pPr>
+        <w:ind w:left="4680" w:hanging="1080"/>
+      </w:pPr>
+      <w:rPr>
+        <w:rFonts w:hint="default"/>
+      </w:rPr>
+    </w:lvl>
+    <w:lvl w:ilvl="6">
+      <w:start w:val="1"/>
+      <w:numFmt w:val="decimal"/>
+      <w:lvlText w:val="%1.%2.%3.%4.%5.%6.%7"/>
+      <w:lvlJc w:val="left"/>
+      <w:pPr>
+        <w:ind w:left="5760" w:hanging="1440"/>
+      </w:pPr>
+      <w:rPr>
+        <w:rFonts w:hint="default"/>
+      </w:rPr>
+    </w:lvl>
+    <w:lvl w:ilvl="7">
+      <w:start w:val="1"/>
+      <w:numFmt w:val="decimal"/>
+      <w:lvlText w:val="%1.%2.%3.%4.%5.%6.%7.%8"/>
+      <w:lvlJc w:val="left"/>
+      <w:pPr>
+        <w:ind w:left="6480" w:hanging="1440"/>
+      </w:pPr>
+      <w:rPr>
+        <w:rFonts w:hint="default"/>
+      </w:rPr>
+    </w:lvl>
+    <w:lvl w:ilvl="8">
+      <w:start w:val="1"/>
+      <w:numFmt w:val="decimal"/>
+      <w:lvlText w:val="%1.%2.%3.%4.%5.%6.%7.%8.%9"/>
+      <w:lvlJc w:val="left"/>
+      <w:pPr>
+        <w:ind w:left="7560" w:hanging="1800"/>
+      </w:pPr>
+      <w:rPr>
+        <w:rFonts w:hint="default"/>
+      </w:rPr>
+    </w:lvl>
+  </w:abstractNum>
+  <w:abstractNum w:abstractNumId="1" w15:restartNumberingAfterBreak="0">
     <w:nsid w:val="1F581FEA"/>
     <w:multiLevelType w:val="multilevel"/>
     <w:tmpl w:val="0BB0C90E"/>
@@ -3960,7 +4763,7 @@
       </w:rPr>
     </w:lvl>
   </w:abstractNum>
-  <w:abstractNum w:abstractNumId="1" w15:restartNumberingAfterBreak="0">
+  <w:abstractNum w:abstractNumId="2" w15:restartNumberingAfterBreak="0">
     <w:nsid w:val="2BFE5BE6"/>
     <w:multiLevelType w:val="multilevel"/>
     <w:tmpl w:val="8BE42122"/>
@@ -4109,7 +4912,7 @@
       </w:rPr>
     </w:lvl>
   </w:abstractNum>
-  <w:abstractNum w:abstractNumId="2" w15:restartNumberingAfterBreak="0">
+  <w:abstractNum w:abstractNumId="3" w15:restartNumberingAfterBreak="0">
     <w:nsid w:val="5D7F2BF7"/>
     <w:multiLevelType w:val="multilevel"/>
     <w:tmpl w:val="DDAA4BBE"/>
@@ -4258,7 +5061,7 @@
       </w:rPr>
     </w:lvl>
   </w:abstractNum>
-  <w:abstractNum w:abstractNumId="3" w15:restartNumberingAfterBreak="0">
+  <w:abstractNum w:abstractNumId="4" w15:restartNumberingAfterBreak="0">
     <w:nsid w:val="6AAF195A"/>
     <w:multiLevelType w:val="multilevel"/>
     <w:tmpl w:val="758CEDC6"/>
@@ -4408,13 +5211,13 @@
     </w:lvl>
   </w:abstractNum>
   <w:num w:numId="1">
+    <w:abstractNumId w:val="4"/>
+  </w:num>
+  <w:num w:numId="2">
     <w:abstractNumId w:val="3"/>
   </w:num>
-  <w:num w:numId="2">
-    <w:abstractNumId w:val="2"/>
-  </w:num>
   <w:num w:numId="3">
-    <w:abstractNumId w:val="2"/>
+    <w:abstractNumId w:val="3"/>
     <w:lvlOverride w:ilvl="1">
       <w:lvl w:ilvl="1">
         <w:numFmt w:val="bullet"/>
@@ -4434,10 +5237,10 @@
     </w:lvlOverride>
   </w:num>
   <w:num w:numId="4">
-    <w:abstractNumId w:val="0"/>
+    <w:abstractNumId w:val="1"/>
   </w:num>
   <w:num w:numId="5">
-    <w:abstractNumId w:val="0"/>
+    <w:abstractNumId w:val="1"/>
     <w:lvlOverride w:ilvl="1">
       <w:lvl w:ilvl="1">
         <w:numFmt w:val="bullet"/>
@@ -4457,7 +5260,10 @@
     </w:lvlOverride>
   </w:num>
   <w:num w:numId="6">
-    <w:abstractNumId w:val="1"/>
+    <w:abstractNumId w:val="2"/>
+  </w:num>
+  <w:num w:numId="7">
+    <w:abstractNumId w:val="0"/>
   </w:num>
 </w:numbering>
 </file>
@@ -4479,7 +5285,7 @@
       </w:pPr>
     </w:pPrDefault>
   </w:docDefaults>
-  <w:latentStyles w:defLockedState="0" w:defUIPriority="99" w:defSemiHidden="0" w:defUnhideWhenUsed="0" w:defQFormat="0" w:count="375">
+  <w:latentStyles w:defLockedState="0" w:defUIPriority="99" w:defSemiHidden="0" w:defUnhideWhenUsed="0" w:defQFormat="0" w:count="376">
     <w:lsdException w:name="Normal" w:uiPriority="0" w:qFormat="1"/>
     <w:lsdException w:name="heading 1" w:uiPriority="9" w:qFormat="1"/>
     <w:lsdException w:name="heading 2" w:semiHidden="1" w:uiPriority="9" w:unhideWhenUsed="1" w:qFormat="1"/>
@@ -4585,7 +5391,6 @@
     <w:lsdException w:name="HTML Sample" w:semiHidden="1" w:unhideWhenUsed="1"/>
     <w:lsdException w:name="HTML Typewriter" w:semiHidden="1" w:unhideWhenUsed="1"/>
     <w:lsdException w:name="HTML Variable" w:semiHidden="1" w:unhideWhenUsed="1"/>
-    <w:lsdException w:name="Normal Table" w:semiHidden="1" w:unhideWhenUsed="1"/>
     <w:lsdException w:name="annotation subject" w:semiHidden="1" w:unhideWhenUsed="1"/>
     <w:lsdException w:name="No List" w:semiHidden="1" w:unhideWhenUsed="1"/>
     <w:lsdException w:name="Outline List 1" w:semiHidden="1" w:unhideWhenUsed="1"/>
@@ -4632,10 +5437,8 @@
     <w:lsdException w:name="Table Subtle 2" w:semiHidden="1" w:unhideWhenUsed="1"/>
     <w:lsdException w:name="Table Web 1" w:semiHidden="1" w:unhideWhenUsed="1"/>
     <w:lsdException w:name="Table Web 2" w:semiHidden="1" w:unhideWhenUsed="1"/>
-    <w:lsdException w:name="Table Web 3" w:semiHidden="1" w:unhideWhenUsed="1"/>
     <w:lsdException w:name="Balloon Text" w:semiHidden="1" w:unhideWhenUsed="1"/>
     <w:lsdException w:name="Table Grid" w:uiPriority="39"/>
-    <w:lsdException w:name="Table Theme" w:semiHidden="1" w:unhideWhenUsed="1"/>
     <w:lsdException w:name="Placeholder Text" w:semiHidden="1"/>
     <w:lsdException w:name="No Spacing" w:uiPriority="1" w:qFormat="1"/>
     <w:lsdException w:name="Light Shading" w:uiPriority="60"/>
@@ -4855,6 +5658,7 @@
     <w:lsdException w:name="Smart Hyperlink" w:semiHidden="1" w:unhideWhenUsed="1"/>
     <w:lsdException w:name="Hashtag" w:semiHidden="1" w:unhideWhenUsed="1"/>
     <w:lsdException w:name="Unresolved Mention" w:semiHidden="1" w:unhideWhenUsed="1"/>
+    <w:lsdException w:name="Smart Link" w:semiHidden="1" w:unhideWhenUsed="1"/>
   </w:latentStyles>
   <w:style w:type="paragraph" w:default="1" w:styleId="Normal">
     <w:name w:val="Normal"/>
@@ -5118,6 +5922,17 @@
       <w:szCs w:val="24"/>
       <w:lang w:val="en-CA" w:eastAsia="en-CA"/>
     </w:rPr>
+  </w:style>
+  <w:style w:type="paragraph" w:styleId="ListParagraph">
+    <w:name w:val="List Paragraph"/>
+    <w:basedOn w:val="Normal"/>
+    <w:uiPriority w:val="34"/>
+    <w:qFormat/>
+    <w:rsid w:val="006525B7"/>
+    <w:pPr>
+      <w:ind w:left="720"/>
+      <w:contextualSpacing/>
+    </w:pPr>
   </w:style>
 </w:styles>
 </file>

</xml_diff>